<commit_message>
Informes individuales Student 3
</commit_message>
<xml_diff>
--- a/reports/Individual/Student #3/05 Requirements - Student #3.docx
+++ b/reports/Individual/Student #3/05 Requirements - Student #3.docx
@@ -185,7 +185,13 @@
                   <w:rPr>
                     <w:rFonts w:asciiTheme="majorHAnsi" w:hAnsiTheme="majorHAnsi" w:cstheme="majorHAnsi"/>
                   </w:rPr>
-                  <w:t xml:space="preserve"> https://github.com/IsmaelRuizJurado/Acme-SF-D01-24.1.0</w:t>
+                  <w:t xml:space="preserve"> https://github.com/IsmaelRuizJurado/Acme-SF-D0</w:t>
+                </w:r>
+                <w:r>
+                  <w:rPr>
+                    <w:rFonts w:asciiTheme="majorHAnsi" w:hAnsiTheme="majorHAnsi" w:cstheme="majorHAnsi"/>
+                  </w:rPr>
+                  <w:t>2</w:t>
                 </w:r>
               </w:sdtContent>
             </w:sdt>
@@ -329,14 +335,12 @@
                   </w:rPr>
                   <w:t xml:space="preserve"> </w:t>
                 </w:r>
-                <w:proofErr w:type="spellStart"/>
                 <w:r>
                   <w:rPr>
                     <w:rFonts w:asciiTheme="majorHAnsi" w:hAnsiTheme="majorHAnsi" w:cstheme="majorHAnsi"/>
                   </w:rPr>
                   <w:t>diemanane</w:t>
                 </w:r>
-                <w:proofErr w:type="spellEnd"/>
                 <w:r>
                   <w:rPr>
                     <w:rFonts w:asciiTheme="majorHAnsi" w:hAnsiTheme="majorHAnsi" w:cstheme="majorHAnsi"/>
@@ -1176,7 +1180,19 @@
             <w:rPr>
               <w:rFonts w:asciiTheme="majorHAnsi" w:hAnsiTheme="majorHAnsi" w:cstheme="majorHAnsi"/>
             </w:rPr>
-            <w:t xml:space="preserve">    </w:t>
+            <w:t xml:space="preserve"> </w:t>
+          </w:r>
+          <w:r>
+            <w:rPr>
+              <w:rFonts w:asciiTheme="majorHAnsi" w:hAnsiTheme="majorHAnsi" w:cstheme="majorHAnsi"/>
+            </w:rPr>
+            <w:t>X</w:t>
+          </w:r>
+          <w:r>
+            <w:rPr>
+              <w:rFonts w:asciiTheme="majorHAnsi" w:hAnsiTheme="majorHAnsi" w:cstheme="majorHAnsi"/>
+            </w:rPr>
+            <w:t xml:space="preserve">  </w:t>
           </w:r>
         </w:sdtContent>
       </w:sdt>
@@ -1195,6 +1211,7 @@
           <w:rFonts w:asciiTheme="majorHAnsi" w:hAnsiTheme="majorHAnsi" w:cstheme="majorHAnsi"/>
         </w:rPr>
       </w:pPr>
+      <w:bookmarkStart w:id="0" w:name="_Hlk160734659"/>
       <w:r>
         <w:rPr>
           <w:rFonts w:asciiTheme="majorHAnsi" w:hAnsiTheme="majorHAnsi" w:cstheme="majorHAnsi"/>
@@ -1328,6 +1345,7 @@
         <w:t xml:space="preserve"> with further information.</w:t>
       </w:r>
     </w:p>
+    <w:bookmarkEnd w:id="0"/>
     <w:permStart w:id="525142647" w:edGrp="everyone"/>
     <w:p>
       <w:pPr>
@@ -1354,7 +1372,19 @@
             <w:rPr>
               <w:rFonts w:asciiTheme="majorHAnsi" w:hAnsiTheme="majorHAnsi" w:cstheme="majorHAnsi"/>
             </w:rPr>
-            <w:t xml:space="preserve">    </w:t>
+            <w:t xml:space="preserve"> </w:t>
+          </w:r>
+          <w:r>
+            <w:rPr>
+              <w:rFonts w:asciiTheme="majorHAnsi" w:hAnsiTheme="majorHAnsi" w:cstheme="majorHAnsi"/>
+            </w:rPr>
+            <w:t>X</w:t>
+          </w:r>
+          <w:r>
+            <w:rPr>
+              <w:rFonts w:asciiTheme="majorHAnsi" w:hAnsiTheme="majorHAnsi" w:cstheme="majorHAnsi"/>
+            </w:rPr>
+            <w:t xml:space="preserve">  </w:t>
           </w:r>
         </w:sdtContent>
       </w:sdt>
@@ -1373,6 +1403,7 @@
           <w:rFonts w:asciiTheme="majorHAnsi" w:hAnsiTheme="majorHAnsi" w:cstheme="majorHAnsi"/>
         </w:rPr>
       </w:pPr>
+      <w:bookmarkStart w:id="1" w:name="_Hlk160734823"/>
       <w:r>
         <w:rPr>
           <w:rFonts w:asciiTheme="majorHAnsi" w:hAnsiTheme="majorHAnsi" w:cstheme="majorHAnsi"/>
@@ -1478,6 +1509,7 @@
         <w:t>.</w:t>
       </w:r>
     </w:p>
+    <w:bookmarkEnd w:id="1"/>
     <w:permStart w:id="1023675477" w:edGrp="everyone"/>
     <w:p>
       <w:pPr>
@@ -1503,7 +1535,19 @@
             <w:rPr>
               <w:rFonts w:asciiTheme="majorHAnsi" w:hAnsiTheme="majorHAnsi" w:cstheme="majorHAnsi"/>
             </w:rPr>
-            <w:t xml:space="preserve">    </w:t>
+            <w:t xml:space="preserve"> </w:t>
+          </w:r>
+          <w:r>
+            <w:rPr>
+              <w:rFonts w:asciiTheme="majorHAnsi" w:hAnsiTheme="majorHAnsi" w:cstheme="majorHAnsi"/>
+            </w:rPr>
+            <w:t>X</w:t>
+          </w:r>
+          <w:r>
+            <w:rPr>
+              <w:rFonts w:asciiTheme="majorHAnsi" w:hAnsiTheme="majorHAnsi" w:cstheme="majorHAnsi"/>
+            </w:rPr>
+            <w:t xml:space="preserve">  </w:t>
           </w:r>
         </w:sdtContent>
       </w:sdt>
@@ -1596,6 +1640,7 @@
           <w:rFonts w:asciiTheme="majorHAnsi" w:hAnsiTheme="majorHAnsi" w:cstheme="majorHAnsi"/>
         </w:rPr>
       </w:pPr>
+      <w:bookmarkStart w:id="2" w:name="_Hlk160735027"/>
       <w:r>
         <w:rPr>
           <w:rFonts w:asciiTheme="majorHAnsi" w:hAnsiTheme="majorHAnsi" w:cstheme="majorHAnsi"/>
@@ -1645,6 +1690,7 @@
         <w:t xml:space="preserve">”. </w:t>
       </w:r>
     </w:p>
+    <w:bookmarkEnd w:id="2"/>
     <w:permStart w:id="667842675" w:edGrp="everyone"/>
     <w:p>
       <w:pPr>
@@ -1671,7 +1717,19 @@
             <w:rPr>
               <w:rFonts w:asciiTheme="majorHAnsi" w:hAnsiTheme="majorHAnsi" w:cstheme="majorHAnsi"/>
             </w:rPr>
-            <w:t xml:space="preserve">    </w:t>
+            <w:t xml:space="preserve"> </w:t>
+          </w:r>
+          <w:r>
+            <w:rPr>
+              <w:rFonts w:asciiTheme="majorHAnsi" w:hAnsiTheme="majorHAnsi" w:cstheme="majorHAnsi"/>
+            </w:rPr>
+            <w:t>X</w:t>
+          </w:r>
+          <w:r>
+            <w:rPr>
+              <w:rFonts w:asciiTheme="majorHAnsi" w:hAnsiTheme="majorHAnsi" w:cstheme="majorHAnsi"/>
+            </w:rPr>
+            <w:t xml:space="preserve">  </w:t>
           </w:r>
         </w:sdtContent>
       </w:sdt>
@@ -3033,6 +3091,7 @@
           <w:rFonts w:asciiTheme="majorHAnsi" w:hAnsiTheme="majorHAnsi" w:cstheme="majorHAnsi"/>
         </w:rPr>
       </w:pPr>
+      <w:bookmarkStart w:id="3" w:name="_Hlk160735093"/>
       <w:r>
         <w:rPr>
           <w:rFonts w:asciiTheme="majorHAnsi" w:hAnsiTheme="majorHAnsi" w:cstheme="majorHAnsi"/>
@@ -3124,6 +3183,7 @@
         <w:t xml:space="preserve"> with further information.</w:t>
       </w:r>
     </w:p>
+    <w:bookmarkEnd w:id="3"/>
     <w:permStart w:id="526406104" w:edGrp="everyone"/>
     <w:p>
       <w:pPr>
@@ -3153,7 +3213,21 @@
               <w:rFonts w:asciiTheme="majorHAnsi" w:hAnsiTheme="majorHAnsi" w:cstheme="majorHAnsi"/>
               <w:lang w:val="en-US"/>
             </w:rPr>
-            <w:t xml:space="preserve">    </w:t>
+            <w:t xml:space="preserve"> </w:t>
+          </w:r>
+          <w:r>
+            <w:rPr>
+              <w:rFonts w:asciiTheme="majorHAnsi" w:hAnsiTheme="majorHAnsi" w:cstheme="majorHAnsi"/>
+              <w:lang w:val="en-US"/>
+            </w:rPr>
+            <w:t>X</w:t>
+          </w:r>
+          <w:r>
+            <w:rPr>
+              <w:rFonts w:asciiTheme="majorHAnsi" w:hAnsiTheme="majorHAnsi" w:cstheme="majorHAnsi"/>
+              <w:lang w:val="en-US"/>
+            </w:rPr>
+            <w:t xml:space="preserve">  </w:t>
           </w:r>
         </w:sdtContent>
       </w:sdt>
@@ -3274,6 +3348,7 @@
           <w:rFonts w:asciiTheme="majorHAnsi" w:hAnsiTheme="majorHAnsi" w:cstheme="majorHAnsi"/>
         </w:rPr>
       </w:pPr>
+      <w:bookmarkStart w:id="4" w:name="_Hlk160735240"/>
       <w:r>
         <w:rPr>
           <w:rFonts w:asciiTheme="majorHAnsi" w:hAnsiTheme="majorHAnsi" w:cstheme="majorHAnsi"/>
@@ -3281,7 +3356,8 @@
         <w:t>Produce a UML domain model.</w:t>
       </w:r>
     </w:p>
-    <w:bookmarkStart w:id="0" w:name="_Hlk157678445"/>
+    <w:bookmarkStart w:id="5" w:name="_Hlk157678445"/>
+    <w:bookmarkEnd w:id="4"/>
     <w:permStart w:id="693004726" w:edGrp="everyone"/>
     <w:p>
       <w:pPr>
@@ -3308,7 +3384,19 @@
             <w:rPr>
               <w:rFonts w:asciiTheme="majorHAnsi" w:hAnsiTheme="majorHAnsi" w:cstheme="majorHAnsi"/>
             </w:rPr>
-            <w:t xml:space="preserve">    </w:t>
+            <w:t xml:space="preserve"> </w:t>
+          </w:r>
+          <w:r>
+            <w:rPr>
+              <w:rFonts w:asciiTheme="majorHAnsi" w:hAnsiTheme="majorHAnsi" w:cstheme="majorHAnsi"/>
+            </w:rPr>
+            <w:t>X</w:t>
+          </w:r>
+          <w:r>
+            <w:rPr>
+              <w:rFonts w:asciiTheme="majorHAnsi" w:hAnsiTheme="majorHAnsi" w:cstheme="majorHAnsi"/>
+            </w:rPr>
+            <w:t xml:space="preserve">  </w:t>
           </w:r>
         </w:sdtContent>
       </w:sdt>
@@ -3320,7 +3408,7 @@
         <w:t xml:space="preserve">   </w:t>
       </w:r>
     </w:p>
-    <w:bookmarkEnd w:id="0"/>
+    <w:bookmarkEnd w:id="5"/>
     <w:p>
       <w:pPr>
         <w:pStyle w:val="Prrafodelista"/>
@@ -3335,7 +3423,7 @@
         <w:t>Produce an analysis report.</w:t>
       </w:r>
     </w:p>
-    <w:bookmarkStart w:id="1" w:name="_Hlk157678452"/>
+    <w:bookmarkStart w:id="6" w:name="_Hlk157678452"/>
     <w:permStart w:id="1863730456" w:edGrp="everyone"/>
     <w:p>
       <w:pPr>
@@ -3362,7 +3450,19 @@
             <w:rPr>
               <w:rFonts w:asciiTheme="majorHAnsi" w:hAnsiTheme="majorHAnsi" w:cstheme="majorHAnsi"/>
             </w:rPr>
-            <w:t xml:space="preserve">    </w:t>
+            <w:t xml:space="preserve"> </w:t>
+          </w:r>
+          <w:r>
+            <w:rPr>
+              <w:rFonts w:asciiTheme="majorHAnsi" w:hAnsiTheme="majorHAnsi" w:cstheme="majorHAnsi"/>
+            </w:rPr>
+            <w:t>X</w:t>
+          </w:r>
+          <w:r>
+            <w:rPr>
+              <w:rFonts w:asciiTheme="majorHAnsi" w:hAnsiTheme="majorHAnsi" w:cstheme="majorHAnsi"/>
+            </w:rPr>
+            <w:t xml:space="preserve">  </w:t>
           </w:r>
         </w:sdtContent>
       </w:sdt>
@@ -3374,7 +3474,7 @@
         <w:t xml:space="preserve">   </w:t>
       </w:r>
     </w:p>
-    <w:bookmarkEnd w:id="1"/>
+    <w:bookmarkEnd w:id="6"/>
     <w:p>
       <w:pPr>
         <w:pStyle w:val="Prrafodelista"/>
@@ -3389,7 +3489,7 @@
         <w:t>Produce a planning and progress report.</w:t>
       </w:r>
     </w:p>
-    <w:bookmarkStart w:id="2" w:name="_Hlk157678459"/>
+    <w:bookmarkStart w:id="7" w:name="_Hlk157678459"/>
     <w:permStart w:id="2131064512" w:edGrp="everyone"/>
     <w:p>
       <w:pPr>
@@ -3419,7 +3519,21 @@
               <w:rFonts w:asciiTheme="majorHAnsi" w:hAnsiTheme="majorHAnsi" w:cstheme="majorHAnsi"/>
               <w:lang w:val="en-US"/>
             </w:rPr>
-            <w:t xml:space="preserve">    </w:t>
+            <w:t xml:space="preserve"> </w:t>
+          </w:r>
+          <w:r>
+            <w:rPr>
+              <w:rFonts w:asciiTheme="majorHAnsi" w:hAnsiTheme="majorHAnsi" w:cstheme="majorHAnsi"/>
+              <w:lang w:val="en-US"/>
+            </w:rPr>
+            <w:t>X</w:t>
+          </w:r>
+          <w:r>
+            <w:rPr>
+              <w:rFonts w:asciiTheme="majorHAnsi" w:hAnsiTheme="majorHAnsi" w:cstheme="majorHAnsi"/>
+              <w:lang w:val="en-US"/>
+            </w:rPr>
+            <w:t xml:space="preserve"> </w:t>
           </w:r>
         </w:sdtContent>
       </w:sdt>
@@ -3432,7 +3546,7 @@
         <w:t xml:space="preserve">  </w:t>
       </w:r>
     </w:p>
-    <w:bookmarkEnd w:id="2"/>
+    <w:bookmarkEnd w:id="7"/>
     <w:p>
       <w:pPr>
         <w:pStyle w:val="Ttulo1"/>
@@ -3547,7 +3661,7 @@
         <w:t>.</w:t>
       </w:r>
     </w:p>
-    <w:bookmarkStart w:id="3" w:name="_Hlk157678472"/>
+    <w:bookmarkStart w:id="8" w:name="_Hlk157678472"/>
     <w:permStart w:id="1477978676" w:edGrp="everyone"/>
     <w:p>
       <w:pPr>
@@ -3585,7 +3699,7 @@
         <w:t xml:space="preserve">   </w:t>
       </w:r>
     </w:p>
-    <w:bookmarkEnd w:id="3"/>
+    <w:bookmarkEnd w:id="8"/>
     <w:p>
       <w:pPr>
         <w:pStyle w:val="Prrafodelista"/>
@@ -3628,7 +3742,7 @@
         <w:t>Update their profiles.</w:t>
       </w:r>
     </w:p>
-    <w:bookmarkStart w:id="4" w:name="_Hlk157678481"/>
+    <w:bookmarkStart w:id="9" w:name="_Hlk157678481"/>
     <w:permStart w:id="2097499721" w:edGrp="everyone"/>
     <w:p>
       <w:pPr>
@@ -3666,7 +3780,7 @@
         <w:t xml:space="preserve">   </w:t>
       </w:r>
     </w:p>
-    <w:bookmarkEnd w:id="4"/>
+    <w:bookmarkEnd w:id="9"/>
     <w:p>
       <w:pPr>
         <w:pStyle w:val="Prrafodelista"/>
@@ -6278,7 +6392,10 @@
   </w:compat>
   <w:rsids>
     <w:rsidRoot w:val="00BC2E03"/>
+    <w:rsid w:val="00007724"/>
+    <w:rsid w:val="003A4514"/>
     <w:rsid w:val="00711621"/>
+    <w:rsid w:val="008C3C4A"/>
     <w:rsid w:val="00BC2E03"/>
     <w:rsid w:val="00E127E5"/>
   </w:rsids>

</xml_diff>

<commit_message>
Todo el código terminado, informes añadidos excepto el de lint, actualizado documento de requisitos, actualizado informe de planificacion del D02
</commit_message>
<xml_diff>
--- a/reports/Individual/Student #3/05 Requirements - Student #3.docx
+++ b/reports/Individual/Student #3/05 Requirements - Student #3.docx
@@ -335,12 +335,14 @@
                   </w:rPr>
                   <w:t xml:space="preserve"> </w:t>
                 </w:r>
+                <w:proofErr w:type="spellStart"/>
                 <w:r>
                   <w:rPr>
                     <w:rFonts w:asciiTheme="majorHAnsi" w:hAnsiTheme="majorHAnsi" w:cstheme="majorHAnsi"/>
                   </w:rPr>
                   <w:t>diemanane</w:t>
                 </w:r>
+                <w:proofErr w:type="spellEnd"/>
                 <w:r>
                   <w:rPr>
                     <w:rFonts w:asciiTheme="majorHAnsi" w:hAnsiTheme="majorHAnsi" w:cstheme="majorHAnsi"/>
@@ -2037,7 +2039,19 @@
             <w:rPr>
               <w:rFonts w:asciiTheme="majorHAnsi" w:hAnsiTheme="majorHAnsi" w:cstheme="majorHAnsi"/>
             </w:rPr>
-            <w:t xml:space="preserve">    </w:t>
+            <w:t xml:space="preserve"> </w:t>
+          </w:r>
+          <w:r>
+            <w:rPr>
+              <w:rFonts w:asciiTheme="majorHAnsi" w:hAnsiTheme="majorHAnsi" w:cstheme="majorHAnsi"/>
+            </w:rPr>
+            <w:t>X</w:t>
+          </w:r>
+          <w:r>
+            <w:rPr>
+              <w:rFonts w:asciiTheme="majorHAnsi" w:hAnsiTheme="majorHAnsi" w:cstheme="majorHAnsi"/>
+            </w:rPr>
+            <w:t xml:space="preserve">  </w:t>
           </w:r>
         </w:sdtContent>
       </w:sdt>
@@ -2271,7 +2285,19 @@
             <w:rPr>
               <w:rFonts w:asciiTheme="majorHAnsi" w:hAnsiTheme="majorHAnsi" w:cstheme="majorHAnsi"/>
             </w:rPr>
-            <w:t xml:space="preserve">    </w:t>
+            <w:t xml:space="preserve">  </w:t>
+          </w:r>
+          <w:r>
+            <w:rPr>
+              <w:rFonts w:asciiTheme="majorHAnsi" w:hAnsiTheme="majorHAnsi" w:cstheme="majorHAnsi"/>
+            </w:rPr>
+            <w:t>X</w:t>
+          </w:r>
+          <w:r>
+            <w:rPr>
+              <w:rFonts w:asciiTheme="majorHAnsi" w:hAnsiTheme="majorHAnsi" w:cstheme="majorHAnsi"/>
+            </w:rPr>
+            <w:t xml:space="preserve">  </w:t>
           </w:r>
         </w:sdtContent>
       </w:sdt>
@@ -2382,7 +2408,21 @@
               <w:rFonts w:asciiTheme="majorHAnsi" w:hAnsiTheme="majorHAnsi" w:cstheme="majorHAnsi"/>
               <w:lang w:val="en-US"/>
             </w:rPr>
-            <w:t xml:space="preserve">    </w:t>
+            <w:t xml:space="preserve"> </w:t>
+          </w:r>
+          <w:r>
+            <w:rPr>
+              <w:rFonts w:asciiTheme="majorHAnsi" w:hAnsiTheme="majorHAnsi" w:cstheme="majorHAnsi"/>
+              <w:lang w:val="en-US"/>
+            </w:rPr>
+            <w:t>X</w:t>
+          </w:r>
+          <w:r>
+            <w:rPr>
+              <w:rFonts w:asciiTheme="majorHAnsi" w:hAnsiTheme="majorHAnsi" w:cstheme="majorHAnsi"/>
+              <w:lang w:val="en-US"/>
+            </w:rPr>
+            <w:t xml:space="preserve">  </w:t>
           </w:r>
         </w:sdtContent>
       </w:sdt>
@@ -3687,7 +3727,19 @@
             <w:rPr>
               <w:rFonts w:asciiTheme="majorHAnsi" w:hAnsiTheme="majorHAnsi" w:cstheme="majorHAnsi"/>
             </w:rPr>
-            <w:t xml:space="preserve">    </w:t>
+            <w:t xml:space="preserve"> </w:t>
+          </w:r>
+          <w:r>
+            <w:rPr>
+              <w:rFonts w:asciiTheme="majorHAnsi" w:hAnsiTheme="majorHAnsi" w:cstheme="majorHAnsi"/>
+            </w:rPr>
+            <w:t>X</w:t>
+          </w:r>
+          <w:r>
+            <w:rPr>
+              <w:rFonts w:asciiTheme="majorHAnsi" w:hAnsiTheme="majorHAnsi" w:cstheme="majorHAnsi"/>
+            </w:rPr>
+            <w:t xml:space="preserve">  </w:t>
           </w:r>
         </w:sdtContent>
       </w:sdt>
@@ -3699,7 +3751,6 @@
         <w:t xml:space="preserve">   </w:t>
       </w:r>
     </w:p>
-    <w:bookmarkEnd w:id="8"/>
     <w:p>
       <w:pPr>
         <w:pStyle w:val="Prrafodelista"/>
@@ -3707,6 +3758,8 @@
           <w:rFonts w:asciiTheme="majorHAnsi" w:hAnsiTheme="majorHAnsi" w:cstheme="majorHAnsi"/>
         </w:rPr>
       </w:pPr>
+      <w:bookmarkStart w:id="9" w:name="_Hlk164886412"/>
+      <w:bookmarkEnd w:id="8"/>
       <w:r>
         <w:rPr>
           <w:rFonts w:asciiTheme="majorHAnsi" w:hAnsiTheme="majorHAnsi" w:cstheme="majorHAnsi"/>
@@ -3742,7 +3795,8 @@
         <w:t>Update their profiles.</w:t>
       </w:r>
     </w:p>
-    <w:bookmarkStart w:id="9" w:name="_Hlk157678481"/>
+    <w:bookmarkStart w:id="10" w:name="_Hlk157678481"/>
+    <w:bookmarkEnd w:id="9"/>
     <w:permStart w:id="2097499721" w:edGrp="everyone"/>
     <w:p>
       <w:pPr>
@@ -3768,7 +3822,19 @@
             <w:rPr>
               <w:rFonts w:asciiTheme="majorHAnsi" w:hAnsiTheme="majorHAnsi" w:cstheme="majorHAnsi"/>
             </w:rPr>
-            <w:t xml:space="preserve">    </w:t>
+            <w:t xml:space="preserve"> </w:t>
+          </w:r>
+          <w:r>
+            <w:rPr>
+              <w:rFonts w:asciiTheme="majorHAnsi" w:hAnsiTheme="majorHAnsi" w:cstheme="majorHAnsi"/>
+            </w:rPr>
+            <w:t>X</w:t>
+          </w:r>
+          <w:r>
+            <w:rPr>
+              <w:rFonts w:asciiTheme="majorHAnsi" w:hAnsiTheme="majorHAnsi" w:cstheme="majorHAnsi"/>
+            </w:rPr>
+            <w:t xml:space="preserve">  </w:t>
           </w:r>
         </w:sdtContent>
       </w:sdt>
@@ -3780,7 +3846,6 @@
         <w:t xml:space="preserve">   </w:t>
       </w:r>
     </w:p>
-    <w:bookmarkEnd w:id="9"/>
     <w:p>
       <w:pPr>
         <w:pStyle w:val="Prrafodelista"/>
@@ -3788,6 +3853,8 @@
           <w:rFonts w:asciiTheme="majorHAnsi" w:hAnsiTheme="majorHAnsi" w:cstheme="majorHAnsi"/>
         </w:rPr>
       </w:pPr>
+      <w:bookmarkStart w:id="11" w:name="_Hlk164886481"/>
+      <w:bookmarkEnd w:id="10"/>
       <w:r>
         <w:rPr>
           <w:rFonts w:asciiTheme="majorHAnsi" w:hAnsiTheme="majorHAnsi" w:cstheme="majorHAnsi"/>
@@ -3893,6 +3960,7 @@
         <w:t>).</w:t>
       </w:r>
     </w:p>
+    <w:bookmarkEnd w:id="11"/>
     <w:permStart w:id="364605024" w:edGrp="everyone"/>
     <w:p>
       <w:pPr>
@@ -3919,7 +3987,19 @@
             <w:rPr>
               <w:rFonts w:asciiTheme="majorHAnsi" w:hAnsiTheme="majorHAnsi" w:cstheme="majorHAnsi"/>
             </w:rPr>
-            <w:t xml:space="preserve">    </w:t>
+            <w:t xml:space="preserve"> </w:t>
+          </w:r>
+          <w:r>
+            <w:rPr>
+              <w:rFonts w:asciiTheme="majorHAnsi" w:hAnsiTheme="majorHAnsi" w:cstheme="majorHAnsi"/>
+            </w:rPr>
+            <w:t>X</w:t>
+          </w:r>
+          <w:r>
+            <w:rPr>
+              <w:rFonts w:asciiTheme="majorHAnsi" w:hAnsiTheme="majorHAnsi" w:cstheme="majorHAnsi"/>
+            </w:rPr>
+            <w:t xml:space="preserve">  </w:t>
           </w:r>
         </w:sdtContent>
       </w:sdt>
@@ -4047,7 +4127,19 @@
             <w:rPr>
               <w:rFonts w:asciiTheme="majorHAnsi" w:hAnsiTheme="majorHAnsi" w:cstheme="majorHAnsi"/>
             </w:rPr>
-            <w:t xml:space="preserve">    </w:t>
+            <w:t xml:space="preserve"> </w:t>
+          </w:r>
+          <w:r>
+            <w:rPr>
+              <w:rFonts w:asciiTheme="majorHAnsi" w:hAnsiTheme="majorHAnsi" w:cstheme="majorHAnsi"/>
+            </w:rPr>
+            <w:t>X</w:t>
+          </w:r>
+          <w:r>
+            <w:rPr>
+              <w:rFonts w:asciiTheme="majorHAnsi" w:hAnsiTheme="majorHAnsi" w:cstheme="majorHAnsi"/>
+            </w:rPr>
+            <w:t xml:space="preserve"> </w:t>
           </w:r>
         </w:sdtContent>
       </w:sdt>
@@ -4098,7 +4190,19 @@
             <w:rPr>
               <w:rFonts w:asciiTheme="majorHAnsi" w:hAnsiTheme="majorHAnsi" w:cstheme="majorHAnsi"/>
             </w:rPr>
-            <w:t xml:space="preserve">    </w:t>
+            <w:t xml:space="preserve"> </w:t>
+          </w:r>
+          <w:r>
+            <w:rPr>
+              <w:rFonts w:asciiTheme="majorHAnsi" w:hAnsiTheme="majorHAnsi" w:cstheme="majorHAnsi"/>
+            </w:rPr>
+            <w:t>X</w:t>
+          </w:r>
+          <w:r>
+            <w:rPr>
+              <w:rFonts w:asciiTheme="majorHAnsi" w:hAnsiTheme="majorHAnsi" w:cstheme="majorHAnsi"/>
+            </w:rPr>
+            <w:t xml:space="preserve"> </w:t>
           </w:r>
         </w:sdtContent>
       </w:sdt>
@@ -6394,8 +6498,11 @@
     <w:rsidRoot w:val="00BC2E03"/>
     <w:rsid w:val="00007724"/>
     <w:rsid w:val="003A4514"/>
+    <w:rsid w:val="003F13A9"/>
+    <w:rsid w:val="00590755"/>
     <w:rsid w:val="00711621"/>
     <w:rsid w:val="008C3C4A"/>
+    <w:rsid w:val="009C212A"/>
     <w:rsid w:val="00BC2E03"/>
     <w:rsid w:val="00E127E5"/>
   </w:rsids>

</xml_diff>

<commit_message>
Entregable 4 Student 3
</commit_message>
<xml_diff>
--- a/reports/Individual/Student #3/05 Requirements - Student #3.docx
+++ b/reports/Individual/Student #3/05 Requirements - Student #3.docx
@@ -1,6 +1,6 @@
 
 <file path=word/document.xml><?xml version="1.0" encoding="utf-8"?>
-<w:document xmlns:wpc="http://schemas.microsoft.com/office/word/2010/wordprocessingCanvas" xmlns:cx="http://schemas.microsoft.com/office/drawing/2014/chartex" xmlns:cx1="http://schemas.microsoft.com/office/drawing/2015/9/8/chartex" xmlns:cx2="http://schemas.microsoft.com/office/drawing/2015/10/21/chartex" xmlns:cx3="http://schemas.microsoft.com/office/drawing/2016/5/9/chartex" xmlns:cx4="http://schemas.microsoft.com/office/drawing/2016/5/10/chartex" xmlns:cx5="http://schemas.microsoft.com/office/drawing/2016/5/11/chartex" xmlns:cx6="http://schemas.microsoft.com/office/drawing/2016/5/12/chartex" xmlns:cx7="http://schemas.microsoft.com/office/drawing/2016/5/13/chartex" xmlns:cx8="http://schemas.microsoft.com/office/drawing/2016/5/14/chartex" xmlns:mc="http://schemas.openxmlformats.org/markup-compatibility/2006" xmlns:aink="http://schemas.microsoft.com/office/drawing/2016/ink" xmlns:am3d="http://schemas.microsoft.com/office/drawing/2017/model3d" xmlns:o="urn:schemas-microsoft-com:office:office" xmlns:oel="http://schemas.microsoft.com/office/2019/extlst" xmlns:r="http://schemas.openxmlformats.org/officeDocument/2006/relationships" xmlns:m="http://schemas.openxmlformats.org/officeDocument/2006/math" xmlns:v="urn:schemas-microsoft-com:vml" xmlns:wp14="http://schemas.microsoft.com/office/word/2010/wordprocessingDrawing" xmlns:wp="http://schemas.openxmlformats.org/drawingml/2006/wordprocessingDrawing" xmlns:w10="urn:schemas-microsoft-com:office:word" xmlns:w="http://schemas.openxmlformats.org/wordprocessingml/2006/main" xmlns:w14="http://schemas.microsoft.com/office/word/2010/wordml" xmlns:w15="http://schemas.microsoft.com/office/word/2012/wordml" xmlns:w16cex="http://schemas.microsoft.com/office/word/2018/wordml/cex" xmlns:w16cid="http://schemas.microsoft.com/office/word/2016/wordml/cid" xmlns:w16="http://schemas.microsoft.com/office/word/2018/wordml" xmlns:w16sdtdh="http://schemas.microsoft.com/office/word/2020/wordml/sdtdatahash" xmlns:w16se="http://schemas.microsoft.com/office/word/2015/wordml/symex" xmlns:wpg="http://schemas.microsoft.com/office/word/2010/wordprocessingGroup" xmlns:wpi="http://schemas.microsoft.com/office/word/2010/wordprocessingInk" xmlns:wne="http://schemas.microsoft.com/office/word/2006/wordml" xmlns:wps="http://schemas.microsoft.com/office/word/2010/wordprocessingShape" mc:Ignorable="w14 w15 w16se w16cid w16 w16cex w16sdtdh wp14">
+<w:document xmlns:wpc="http://schemas.microsoft.com/office/word/2010/wordprocessingCanvas" xmlns:cx="http://schemas.microsoft.com/office/drawing/2014/chartex" xmlns:cx1="http://schemas.microsoft.com/office/drawing/2015/9/8/chartex" xmlns:cx2="http://schemas.microsoft.com/office/drawing/2015/10/21/chartex" xmlns:cx3="http://schemas.microsoft.com/office/drawing/2016/5/9/chartex" xmlns:cx4="http://schemas.microsoft.com/office/drawing/2016/5/10/chartex" xmlns:cx5="http://schemas.microsoft.com/office/drawing/2016/5/11/chartex" xmlns:cx6="http://schemas.microsoft.com/office/drawing/2016/5/12/chartex" xmlns:cx7="http://schemas.microsoft.com/office/drawing/2016/5/13/chartex" xmlns:cx8="http://schemas.microsoft.com/office/drawing/2016/5/14/chartex" xmlns:mc="http://schemas.openxmlformats.org/markup-compatibility/2006" xmlns:aink="http://schemas.microsoft.com/office/drawing/2016/ink" xmlns:am3d="http://schemas.microsoft.com/office/drawing/2017/model3d" xmlns:o="urn:schemas-microsoft-com:office:office" xmlns:oel="http://schemas.microsoft.com/office/2019/extlst" xmlns:r="http://schemas.openxmlformats.org/officeDocument/2006/relationships" xmlns:m="http://schemas.openxmlformats.org/officeDocument/2006/math" xmlns:v="urn:schemas-microsoft-com:vml" xmlns:wp14="http://schemas.microsoft.com/office/word/2010/wordprocessingDrawing" xmlns:wp="http://schemas.openxmlformats.org/drawingml/2006/wordprocessingDrawing" xmlns:w10="urn:schemas-microsoft-com:office:word" xmlns:w="http://schemas.openxmlformats.org/wordprocessingml/2006/main" xmlns:w14="http://schemas.microsoft.com/office/word/2010/wordml" xmlns:w15="http://schemas.microsoft.com/office/word/2012/wordml" xmlns:w16cex="http://schemas.microsoft.com/office/word/2018/wordml/cex" xmlns:w16cid="http://schemas.microsoft.com/office/word/2016/wordml/cid" xmlns:w16="http://schemas.microsoft.com/office/word/2018/wordml" xmlns:w16du="http://schemas.microsoft.com/office/word/2023/wordml/word16du" xmlns:w16sdtdh="http://schemas.microsoft.com/office/word/2020/wordml/sdtdatahash" xmlns:w16se="http://schemas.microsoft.com/office/word/2015/wordml/symex" xmlns:wpg="http://schemas.microsoft.com/office/word/2010/wordprocessingGroup" xmlns:wpi="http://schemas.microsoft.com/office/word/2010/wordprocessingInk" xmlns:wne="http://schemas.microsoft.com/office/word/2006/wordml" xmlns:wps="http://schemas.microsoft.com/office/word/2010/wordprocessingShape" mc:Ignorable="w14 w15 w16se w16cid w16 w16cex w16sdtdh w16du wp14">
   <w:body>
     <w:p>
       <w:pPr>
@@ -191,7 +191,7 @@
                   <w:rPr>
                     <w:rFonts w:asciiTheme="majorHAnsi" w:hAnsiTheme="majorHAnsi" w:cstheme="majorHAnsi"/>
                   </w:rPr>
-                  <w:t xml:space="preserve">3 </w:t>
+                  <w:t>2</w:t>
                 </w:r>
               </w:sdtContent>
             </w:sdt>
@@ -335,12 +335,14 @@
                   </w:rPr>
                   <w:t xml:space="preserve"> </w:t>
                 </w:r>
+                <w:proofErr w:type="spellStart"/>
                 <w:r>
                   <w:rPr>
                     <w:rFonts w:asciiTheme="majorHAnsi" w:hAnsiTheme="majorHAnsi" w:cstheme="majorHAnsi"/>
                   </w:rPr>
                   <w:t>diemanane</w:t>
                 </w:r>
+                <w:proofErr w:type="spellEnd"/>
                 <w:r>
                   <w:rPr>
                     <w:rFonts w:asciiTheme="majorHAnsi" w:hAnsiTheme="majorHAnsi" w:cstheme="majorHAnsi"/>
@@ -549,25 +551,7 @@
                   <w:rPr>
                     <w:rFonts w:asciiTheme="majorHAnsi" w:hAnsiTheme="majorHAnsi" w:cstheme="majorHAnsi"/>
                   </w:rPr>
-                  <w:t>26</w:t>
-                </w:r>
-                <w:r>
-                  <w:rPr>
-                    <w:rFonts w:asciiTheme="majorHAnsi" w:hAnsiTheme="majorHAnsi" w:cstheme="majorHAnsi"/>
-                  </w:rPr>
-                  <w:t>/</w:t>
-                </w:r>
-                <w:r>
-                  <w:rPr>
-                    <w:rFonts w:asciiTheme="majorHAnsi" w:hAnsiTheme="majorHAnsi" w:cstheme="majorHAnsi"/>
-                  </w:rPr>
-                  <w:t>04</w:t>
-                </w:r>
-                <w:r>
-                  <w:rPr>
-                    <w:rFonts w:asciiTheme="majorHAnsi" w:hAnsiTheme="majorHAnsi" w:cstheme="majorHAnsi"/>
-                  </w:rPr>
-                  <w:t>/2024</w:t>
+                  <w:t>02/12/2024</w:t>
                 </w:r>
                 <w:r>
                   <w:rPr>
@@ -2689,7 +2673,19 @@
             <w:rPr>
               <w:rFonts w:asciiTheme="majorHAnsi" w:hAnsiTheme="majorHAnsi" w:cstheme="majorHAnsi"/>
             </w:rPr>
-            <w:t xml:space="preserve">    </w:t>
+            <w:t xml:space="preserve"> </w:t>
+          </w:r>
+          <w:r>
+            <w:rPr>
+              <w:rFonts w:asciiTheme="majorHAnsi" w:hAnsiTheme="majorHAnsi" w:cstheme="majorHAnsi"/>
+            </w:rPr>
+            <w:t>X</w:t>
+          </w:r>
+          <w:r>
+            <w:rPr>
+              <w:rFonts w:asciiTheme="majorHAnsi" w:hAnsiTheme="majorHAnsi" w:cstheme="majorHAnsi"/>
+            </w:rPr>
+            <w:t xml:space="preserve">  </w:t>
           </w:r>
         </w:sdtContent>
       </w:sdt>
@@ -2755,7 +2751,19 @@
             <w:rPr>
               <w:rFonts w:asciiTheme="majorHAnsi" w:hAnsiTheme="majorHAnsi" w:cstheme="majorHAnsi"/>
             </w:rPr>
-            <w:t xml:space="preserve">    </w:t>
+            <w:t xml:space="preserve">  </w:t>
+          </w:r>
+          <w:r>
+            <w:rPr>
+              <w:rFonts w:asciiTheme="majorHAnsi" w:hAnsiTheme="majorHAnsi" w:cstheme="majorHAnsi"/>
+            </w:rPr>
+            <w:t>X</w:t>
+          </w:r>
+          <w:r>
+            <w:rPr>
+              <w:rFonts w:asciiTheme="majorHAnsi" w:hAnsiTheme="majorHAnsi" w:cstheme="majorHAnsi"/>
+            </w:rPr>
+            <w:t xml:space="preserve"> </w:t>
           </w:r>
         </w:sdtContent>
       </w:sdt>
@@ -4269,19 +4277,7 @@
             <w:rPr>
               <w:rFonts w:asciiTheme="majorHAnsi" w:hAnsiTheme="majorHAnsi" w:cstheme="majorHAnsi"/>
             </w:rPr>
-            <w:t xml:space="preserve"> </w:t>
-          </w:r>
-          <w:r>
-            <w:rPr>
-              <w:rFonts w:asciiTheme="majorHAnsi" w:hAnsiTheme="majorHAnsi" w:cstheme="majorHAnsi"/>
-            </w:rPr>
-            <w:t xml:space="preserve"> X</w:t>
-          </w:r>
-          <w:r>
-            <w:rPr>
-              <w:rFonts w:asciiTheme="majorHAnsi" w:hAnsiTheme="majorHAnsi" w:cstheme="majorHAnsi"/>
-            </w:rPr>
-            <w:t xml:space="preserve">   </w:t>
+            <w:t xml:space="preserve">    </w:t>
           </w:r>
         </w:sdtContent>
       </w:sdt>
@@ -4473,7 +4469,19 @@
             <w:rPr>
               <w:rFonts w:asciiTheme="majorHAnsi" w:hAnsiTheme="majorHAnsi" w:cstheme="majorHAnsi"/>
             </w:rPr>
-            <w:t xml:space="preserve">    </w:t>
+            <w:t xml:space="preserve"> </w:t>
+          </w:r>
+          <w:r>
+            <w:rPr>
+              <w:rFonts w:asciiTheme="majorHAnsi" w:hAnsiTheme="majorHAnsi" w:cstheme="majorHAnsi"/>
+            </w:rPr>
+            <w:t>X</w:t>
+          </w:r>
+          <w:r>
+            <w:rPr>
+              <w:rFonts w:asciiTheme="majorHAnsi" w:hAnsiTheme="majorHAnsi" w:cstheme="majorHAnsi"/>
+            </w:rPr>
+            <w:t xml:space="preserve">  </w:t>
           </w:r>
         </w:sdtContent>
       </w:sdt>
@@ -4524,7 +4532,19 @@
             <w:rPr>
               <w:rFonts w:asciiTheme="majorHAnsi" w:hAnsiTheme="majorHAnsi" w:cstheme="majorHAnsi"/>
             </w:rPr>
-            <w:t xml:space="preserve">    </w:t>
+            <w:t xml:space="preserve"> </w:t>
+          </w:r>
+          <w:r>
+            <w:rPr>
+              <w:rFonts w:asciiTheme="majorHAnsi" w:hAnsiTheme="majorHAnsi" w:cstheme="majorHAnsi"/>
+            </w:rPr>
+            <w:t>X</w:t>
+          </w:r>
+          <w:r>
+            <w:rPr>
+              <w:rFonts w:asciiTheme="majorHAnsi" w:hAnsiTheme="majorHAnsi" w:cstheme="majorHAnsi"/>
+            </w:rPr>
+            <w:t xml:space="preserve"> </w:t>
           </w:r>
         </w:sdtContent>
       </w:sdt>
@@ -4578,7 +4598,7 @@
 </file>
 
 <file path=word/numbering.xml><?xml version="1.0" encoding="utf-8"?>
-<w:numbering xmlns:wpc="http://schemas.microsoft.com/office/word/2010/wordprocessingCanvas" xmlns:cx="http://schemas.microsoft.com/office/drawing/2014/chartex" xmlns:cx1="http://schemas.microsoft.com/office/drawing/2015/9/8/chartex" xmlns:cx2="http://schemas.microsoft.com/office/drawing/2015/10/21/chartex" xmlns:cx3="http://schemas.microsoft.com/office/drawing/2016/5/9/chartex" xmlns:cx4="http://schemas.microsoft.com/office/drawing/2016/5/10/chartex" xmlns:cx5="http://schemas.microsoft.com/office/drawing/2016/5/11/chartex" xmlns:cx6="http://schemas.microsoft.com/office/drawing/2016/5/12/chartex" xmlns:cx7="http://schemas.microsoft.com/office/drawing/2016/5/13/chartex" xmlns:cx8="http://schemas.microsoft.com/office/drawing/2016/5/14/chartex" xmlns:mc="http://schemas.openxmlformats.org/markup-compatibility/2006" xmlns:aink="http://schemas.microsoft.com/office/drawing/2016/ink" xmlns:am3d="http://schemas.microsoft.com/office/drawing/2017/model3d" xmlns:o="urn:schemas-microsoft-com:office:office" xmlns:oel="http://schemas.microsoft.com/office/2019/extlst" xmlns:r="http://schemas.openxmlformats.org/officeDocument/2006/relationships" xmlns:m="http://schemas.openxmlformats.org/officeDocument/2006/math" xmlns:v="urn:schemas-microsoft-com:vml" xmlns:wp14="http://schemas.microsoft.com/office/word/2010/wordprocessingDrawing" xmlns:wp="http://schemas.openxmlformats.org/drawingml/2006/wordprocessingDrawing" xmlns:w10="urn:schemas-microsoft-com:office:word" xmlns:w="http://schemas.openxmlformats.org/wordprocessingml/2006/main" xmlns:w14="http://schemas.microsoft.com/office/word/2010/wordml" xmlns:w15="http://schemas.microsoft.com/office/word/2012/wordml" xmlns:w16cex="http://schemas.microsoft.com/office/word/2018/wordml/cex" xmlns:w16cid="http://schemas.microsoft.com/office/word/2016/wordml/cid" xmlns:w16="http://schemas.microsoft.com/office/word/2018/wordml" xmlns:w16sdtdh="http://schemas.microsoft.com/office/word/2020/wordml/sdtdatahash" xmlns:w16se="http://schemas.microsoft.com/office/word/2015/wordml/symex" xmlns:wpg="http://schemas.microsoft.com/office/word/2010/wordprocessingGroup" xmlns:wpi="http://schemas.microsoft.com/office/word/2010/wordprocessingInk" xmlns:wne="http://schemas.microsoft.com/office/word/2006/wordml" xmlns:wps="http://schemas.microsoft.com/office/word/2010/wordprocessingShape" mc:Ignorable="w14 w15 w16se w16cid w16 w16cex w16sdtdh wp14">
+<w:numbering xmlns:wpc="http://schemas.microsoft.com/office/word/2010/wordprocessingCanvas" xmlns:cx="http://schemas.microsoft.com/office/drawing/2014/chartex" xmlns:cx1="http://schemas.microsoft.com/office/drawing/2015/9/8/chartex" xmlns:cx2="http://schemas.microsoft.com/office/drawing/2015/10/21/chartex" xmlns:cx3="http://schemas.microsoft.com/office/drawing/2016/5/9/chartex" xmlns:cx4="http://schemas.microsoft.com/office/drawing/2016/5/10/chartex" xmlns:cx5="http://schemas.microsoft.com/office/drawing/2016/5/11/chartex" xmlns:cx6="http://schemas.microsoft.com/office/drawing/2016/5/12/chartex" xmlns:cx7="http://schemas.microsoft.com/office/drawing/2016/5/13/chartex" xmlns:cx8="http://schemas.microsoft.com/office/drawing/2016/5/14/chartex" xmlns:mc="http://schemas.openxmlformats.org/markup-compatibility/2006" xmlns:aink="http://schemas.microsoft.com/office/drawing/2016/ink" xmlns:am3d="http://schemas.microsoft.com/office/drawing/2017/model3d" xmlns:o="urn:schemas-microsoft-com:office:office" xmlns:oel="http://schemas.microsoft.com/office/2019/extlst" xmlns:r="http://schemas.openxmlformats.org/officeDocument/2006/relationships" xmlns:m="http://schemas.openxmlformats.org/officeDocument/2006/math" xmlns:v="urn:schemas-microsoft-com:vml" xmlns:wp14="http://schemas.microsoft.com/office/word/2010/wordprocessingDrawing" xmlns:wp="http://schemas.openxmlformats.org/drawingml/2006/wordprocessingDrawing" xmlns:w10="urn:schemas-microsoft-com:office:word" xmlns:w="http://schemas.openxmlformats.org/wordprocessingml/2006/main" xmlns:w14="http://schemas.microsoft.com/office/word/2010/wordml" xmlns:w15="http://schemas.microsoft.com/office/word/2012/wordml" xmlns:w16cex="http://schemas.microsoft.com/office/word/2018/wordml/cex" xmlns:w16cid="http://schemas.microsoft.com/office/word/2016/wordml/cid" xmlns:w16="http://schemas.microsoft.com/office/word/2018/wordml" xmlns:w16du="http://schemas.microsoft.com/office/word/2023/wordml/word16du" xmlns:w16sdtdh="http://schemas.microsoft.com/office/word/2020/wordml/sdtdatahash" xmlns:w16se="http://schemas.microsoft.com/office/word/2015/wordml/symex" xmlns:wpg="http://schemas.microsoft.com/office/word/2010/wordprocessingGroup" xmlns:wpi="http://schemas.microsoft.com/office/word/2010/wordprocessingInk" xmlns:wne="http://schemas.microsoft.com/office/word/2006/wordml" xmlns:wps="http://schemas.microsoft.com/office/word/2010/wordprocessingShape" mc:Ignorable="w14 w15 w16se w16cid w16 w16cex w16sdtdh w16du wp14">
   <w:abstractNum w:abstractNumId="0" w15:restartNumberingAfterBreak="0">
     <w:nsid w:val="3C204ED6"/>
     <w:multiLevelType w:val="hybridMultilevel"/>
@@ -4922,7 +4942,7 @@
 </file>
 
 <file path=word/styles.xml><?xml version="1.0" encoding="utf-8"?>
-<w:styles xmlns:mc="http://schemas.openxmlformats.org/markup-compatibility/2006" xmlns:r="http://schemas.openxmlformats.org/officeDocument/2006/relationships" xmlns:w="http://schemas.openxmlformats.org/wordprocessingml/2006/main" xmlns:w14="http://schemas.microsoft.com/office/word/2010/wordml" xmlns:w15="http://schemas.microsoft.com/office/word/2012/wordml" xmlns:w16cex="http://schemas.microsoft.com/office/word/2018/wordml/cex" xmlns:w16cid="http://schemas.microsoft.com/office/word/2016/wordml/cid" xmlns:w16="http://schemas.microsoft.com/office/word/2018/wordml" xmlns:w16sdtdh="http://schemas.microsoft.com/office/word/2020/wordml/sdtdatahash" xmlns:w16se="http://schemas.microsoft.com/office/word/2015/wordml/symex" mc:Ignorable="w14 w15 w16se w16cid w16 w16cex w16sdtdh">
+<w:styles xmlns:mc="http://schemas.openxmlformats.org/markup-compatibility/2006" xmlns:r="http://schemas.openxmlformats.org/officeDocument/2006/relationships" xmlns:w="http://schemas.openxmlformats.org/wordprocessingml/2006/main" xmlns:w14="http://schemas.microsoft.com/office/word/2010/wordml" xmlns:w15="http://schemas.microsoft.com/office/word/2012/wordml" xmlns:w16cex="http://schemas.microsoft.com/office/word/2018/wordml/cex" xmlns:w16cid="http://schemas.microsoft.com/office/word/2016/wordml/cid" xmlns:w16="http://schemas.microsoft.com/office/word/2018/wordml" xmlns:w16du="http://schemas.microsoft.com/office/word/2023/wordml/word16du" xmlns:w16sdtdh="http://schemas.microsoft.com/office/word/2020/wordml/sdtdatahash" xmlns:w16se="http://schemas.microsoft.com/office/word/2015/wordml/symex" mc:Ignorable="w14 w15 w16se w16cid w16 w16cex w16sdtdh w16du">
   <w:docDefaults>
     <w:rPrDefault>
       <w:rPr>
@@ -5536,7 +5556,7 @@
 </file>
 
 <file path=word/glossary/document.xml><?xml version="1.0" encoding="utf-8"?>
-<w:glossaryDocument xmlns:wpc="http://schemas.microsoft.com/office/word/2010/wordprocessingCanvas" xmlns:cx="http://schemas.microsoft.com/office/drawing/2014/chartex" xmlns:cx1="http://schemas.microsoft.com/office/drawing/2015/9/8/chartex" xmlns:cx2="http://schemas.microsoft.com/office/drawing/2015/10/21/chartex" xmlns:cx3="http://schemas.microsoft.com/office/drawing/2016/5/9/chartex" xmlns:cx4="http://schemas.microsoft.com/office/drawing/2016/5/10/chartex" xmlns:cx5="http://schemas.microsoft.com/office/drawing/2016/5/11/chartex" xmlns:cx6="http://schemas.microsoft.com/office/drawing/2016/5/12/chartex" xmlns:cx7="http://schemas.microsoft.com/office/drawing/2016/5/13/chartex" xmlns:cx8="http://schemas.microsoft.com/office/drawing/2016/5/14/chartex" xmlns:mc="http://schemas.openxmlformats.org/markup-compatibility/2006" xmlns:aink="http://schemas.microsoft.com/office/drawing/2016/ink" xmlns:am3d="http://schemas.microsoft.com/office/drawing/2017/model3d" xmlns:o="urn:schemas-microsoft-com:office:office" xmlns:oel="http://schemas.microsoft.com/office/2019/extlst" xmlns:r="http://schemas.openxmlformats.org/officeDocument/2006/relationships" xmlns:m="http://schemas.openxmlformats.org/officeDocument/2006/math" xmlns:v="urn:schemas-microsoft-com:vml" xmlns:wp14="http://schemas.microsoft.com/office/word/2010/wordprocessingDrawing" xmlns:wp="http://schemas.openxmlformats.org/drawingml/2006/wordprocessingDrawing" xmlns:w10="urn:schemas-microsoft-com:office:word" xmlns:w="http://schemas.openxmlformats.org/wordprocessingml/2006/main" xmlns:w14="http://schemas.microsoft.com/office/word/2010/wordml" xmlns:w15="http://schemas.microsoft.com/office/word/2012/wordml" xmlns:w16cex="http://schemas.microsoft.com/office/word/2018/wordml/cex" xmlns:w16cid="http://schemas.microsoft.com/office/word/2016/wordml/cid" xmlns:w16="http://schemas.microsoft.com/office/word/2018/wordml" xmlns:w16sdtdh="http://schemas.microsoft.com/office/word/2020/wordml/sdtdatahash" xmlns:w16se="http://schemas.microsoft.com/office/word/2015/wordml/symex" xmlns:wpg="http://schemas.microsoft.com/office/word/2010/wordprocessingGroup" xmlns:wpi="http://schemas.microsoft.com/office/word/2010/wordprocessingInk" xmlns:wne="http://schemas.microsoft.com/office/word/2006/wordml" xmlns:wps="http://schemas.microsoft.com/office/word/2010/wordprocessingShape" mc:Ignorable="w14 w15 w16se w16cid w16 w16cex w16sdtdh wp14">
+<w:glossaryDocument xmlns:wpc="http://schemas.microsoft.com/office/word/2010/wordprocessingCanvas" xmlns:cx="http://schemas.microsoft.com/office/drawing/2014/chartex" xmlns:cx1="http://schemas.microsoft.com/office/drawing/2015/9/8/chartex" xmlns:cx2="http://schemas.microsoft.com/office/drawing/2015/10/21/chartex" xmlns:cx3="http://schemas.microsoft.com/office/drawing/2016/5/9/chartex" xmlns:cx4="http://schemas.microsoft.com/office/drawing/2016/5/10/chartex" xmlns:cx5="http://schemas.microsoft.com/office/drawing/2016/5/11/chartex" xmlns:cx6="http://schemas.microsoft.com/office/drawing/2016/5/12/chartex" xmlns:cx7="http://schemas.microsoft.com/office/drawing/2016/5/13/chartex" xmlns:cx8="http://schemas.microsoft.com/office/drawing/2016/5/14/chartex" xmlns:mc="http://schemas.openxmlformats.org/markup-compatibility/2006" xmlns:aink="http://schemas.microsoft.com/office/drawing/2016/ink" xmlns:am3d="http://schemas.microsoft.com/office/drawing/2017/model3d" xmlns:o="urn:schemas-microsoft-com:office:office" xmlns:oel="http://schemas.microsoft.com/office/2019/extlst" xmlns:r="http://schemas.openxmlformats.org/officeDocument/2006/relationships" xmlns:m="http://schemas.openxmlformats.org/officeDocument/2006/math" xmlns:v="urn:schemas-microsoft-com:vml" xmlns:wp14="http://schemas.microsoft.com/office/word/2010/wordprocessingDrawing" xmlns:wp="http://schemas.openxmlformats.org/drawingml/2006/wordprocessingDrawing" xmlns:w10="urn:schemas-microsoft-com:office:word" xmlns:w="http://schemas.openxmlformats.org/wordprocessingml/2006/main" xmlns:w14="http://schemas.microsoft.com/office/word/2010/wordml" xmlns:w15="http://schemas.microsoft.com/office/word/2012/wordml" xmlns:w16cex="http://schemas.microsoft.com/office/word/2018/wordml/cex" xmlns:w16cid="http://schemas.microsoft.com/office/word/2016/wordml/cid" xmlns:w16="http://schemas.microsoft.com/office/word/2018/wordml" xmlns:w16du="http://schemas.microsoft.com/office/word/2023/wordml/word16du" xmlns:w16sdtdh="http://schemas.microsoft.com/office/word/2020/wordml/sdtdatahash" xmlns:w16se="http://schemas.microsoft.com/office/word/2015/wordml/symex" xmlns:wpg="http://schemas.microsoft.com/office/word/2010/wordprocessingGroup" xmlns:wpi="http://schemas.microsoft.com/office/word/2010/wordprocessingInk" xmlns:wne="http://schemas.microsoft.com/office/word/2006/wordml" xmlns:wps="http://schemas.microsoft.com/office/word/2010/wordprocessingShape" mc:Ignorable="w14 w15 w16se w16cid w16 w16cex w16sdtdh w16du wp14">
   <w:docParts>
     <w:docPart>
       <w:docPartPr>
@@ -6442,7 +6462,7 @@
 </file>
 
 <file path=word/glossary/fontTable.xml><?xml version="1.0" encoding="utf-8"?>
-<w:fonts xmlns:mc="http://schemas.openxmlformats.org/markup-compatibility/2006" xmlns:r="http://schemas.openxmlformats.org/officeDocument/2006/relationships" xmlns:w="http://schemas.openxmlformats.org/wordprocessingml/2006/main" xmlns:w14="http://schemas.microsoft.com/office/word/2010/wordml" xmlns:w15="http://schemas.microsoft.com/office/word/2012/wordml" xmlns:w16cex="http://schemas.microsoft.com/office/word/2018/wordml/cex" xmlns:w16cid="http://schemas.microsoft.com/office/word/2016/wordml/cid" xmlns:w16="http://schemas.microsoft.com/office/word/2018/wordml" xmlns:w16sdtdh="http://schemas.microsoft.com/office/word/2020/wordml/sdtdatahash" xmlns:w16se="http://schemas.microsoft.com/office/word/2015/wordml/symex" mc:Ignorable="w14 w15 w16se w16cid w16 w16cex w16sdtdh">
+<w:fonts xmlns:mc="http://schemas.openxmlformats.org/markup-compatibility/2006" xmlns:r="http://schemas.openxmlformats.org/officeDocument/2006/relationships" xmlns:w="http://schemas.openxmlformats.org/wordprocessingml/2006/main" xmlns:w14="http://schemas.microsoft.com/office/word/2010/wordml" xmlns:w15="http://schemas.microsoft.com/office/word/2012/wordml" xmlns:w16cex="http://schemas.microsoft.com/office/word/2018/wordml/cex" xmlns:w16cid="http://schemas.microsoft.com/office/word/2016/wordml/cid" xmlns:w16="http://schemas.microsoft.com/office/word/2018/wordml" xmlns:w16du="http://schemas.microsoft.com/office/word/2023/wordml/word16du" xmlns:w16sdtdh="http://schemas.microsoft.com/office/word/2020/wordml/sdtdatahash" xmlns:w16se="http://schemas.microsoft.com/office/word/2015/wordml/symex" mc:Ignorable="w14 w15 w16se w16cid w16 w16cex w16sdtdh w16du">
   <w:font w:name="Wingdings">
     <w:panose1 w:val="05000000000000000000"/>
     <w:charset w:val="02"/>
@@ -6485,14 +6505,6 @@
     <w:pitch w:val="variable"/>
     <w:sig w:usb0="E4002EFF" w:usb1="C200247B" w:usb2="00000009" w:usb3="00000000" w:csb0="000001FF" w:csb1="00000000"/>
   </w:font>
-  <w:font w:name="Yu Gothic Light">
-    <w:altName w:val="游ゴシック Light"/>
-    <w:panose1 w:val="020B0300000000000000"/>
-    <w:charset w:val="80"/>
-    <w:family w:val="swiss"/>
-    <w:pitch w:val="variable"/>
-    <w:sig w:usb0="E00002FF" w:usb1="2AC7FDFF" w:usb2="00000016" w:usb3="00000000" w:csb0="0002009F" w:csb1="00000000"/>
-  </w:font>
   <w:font w:name="Cambria Math">
     <w:panose1 w:val="02040503050406030204"/>
     <w:charset w:val="00"/>
@@ -6500,27 +6512,11 @@
     <w:pitch w:val="variable"/>
     <w:sig w:usb0="E00006FF" w:usb1="420024FF" w:usb2="02000000" w:usb3="00000000" w:csb0="0000019F" w:csb1="00000000"/>
   </w:font>
-  <w:font w:name="Yu Gothic">
-    <w:altName w:val="游ゴシック"/>
-    <w:panose1 w:val="020B0400000000000000"/>
-    <w:charset w:val="80"/>
-    <w:family w:val="swiss"/>
-    <w:pitch w:val="variable"/>
-    <w:sig w:usb0="E00002FF" w:usb1="2AC7FDFF" w:usb2="00000016" w:usb3="00000000" w:csb0="0002009F" w:csb1="00000000"/>
-  </w:font>
   <w:font w:name="Aptos">
     <w:charset w:val="00"/>
     <w:family w:val="swiss"/>
     <w:pitch w:val="variable"/>
     <w:sig w:usb0="20000287" w:usb1="00000003" w:usb2="00000000" w:usb3="00000000" w:csb0="0000019F" w:csb1="00000000"/>
-  </w:font>
-  <w:font w:name="Yu Mincho">
-    <w:altName w:val="游明朝"/>
-    <w:panose1 w:val="02020400000000000000"/>
-    <w:charset w:val="80"/>
-    <w:family w:val="roman"/>
-    <w:pitch w:val="variable"/>
-    <w:sig w:usb0="800002E7" w:usb1="2AC7FCFF" w:usb2="00000012" w:usb3="00000000" w:csb0="0002009F" w:csb1="00000000"/>
   </w:font>
   <w:font w:name="Aptos Display">
     <w:charset w:val="00"/>
@@ -6532,7 +6528,7 @@
 </file>
 
 <file path=word/glossary/settings.xml><?xml version="1.0" encoding="utf-8"?>
-<w:settings xmlns:mc="http://schemas.openxmlformats.org/markup-compatibility/2006" xmlns:o="urn:schemas-microsoft-com:office:office" xmlns:r="http://schemas.openxmlformats.org/officeDocument/2006/relationships" xmlns:m="http://schemas.openxmlformats.org/officeDocument/2006/math" xmlns:v="urn:schemas-microsoft-com:vml" xmlns:w10="urn:schemas-microsoft-com:office:word" xmlns:w="http://schemas.openxmlformats.org/wordprocessingml/2006/main" xmlns:w14="http://schemas.microsoft.com/office/word/2010/wordml" xmlns:w15="http://schemas.microsoft.com/office/word/2012/wordml" xmlns:w16cex="http://schemas.microsoft.com/office/word/2018/wordml/cex" xmlns:w16cid="http://schemas.microsoft.com/office/word/2016/wordml/cid" xmlns:w16="http://schemas.microsoft.com/office/word/2018/wordml" xmlns:w16sdtdh="http://schemas.microsoft.com/office/word/2020/wordml/sdtdatahash" xmlns:w16se="http://schemas.microsoft.com/office/word/2015/wordml/symex" xmlns:sl="http://schemas.openxmlformats.org/schemaLibrary/2006/main" mc:Ignorable="w14 w15 w16se w16cid w16 w16cex w16sdtdh">
+<w:settings xmlns:mc="http://schemas.openxmlformats.org/markup-compatibility/2006" xmlns:o="urn:schemas-microsoft-com:office:office" xmlns:r="http://schemas.openxmlformats.org/officeDocument/2006/relationships" xmlns:m="http://schemas.openxmlformats.org/officeDocument/2006/math" xmlns:v="urn:schemas-microsoft-com:vml" xmlns:w10="urn:schemas-microsoft-com:office:word" xmlns:w="http://schemas.openxmlformats.org/wordprocessingml/2006/main" xmlns:w14="http://schemas.microsoft.com/office/word/2010/wordml" xmlns:w15="http://schemas.microsoft.com/office/word/2012/wordml" xmlns:w16cex="http://schemas.microsoft.com/office/word/2018/wordml/cex" xmlns:w16cid="http://schemas.microsoft.com/office/word/2016/wordml/cid" xmlns:w16="http://schemas.microsoft.com/office/word/2018/wordml" xmlns:w16du="http://schemas.microsoft.com/office/word/2023/wordml/word16du" xmlns:w16sdtdh="http://schemas.microsoft.com/office/word/2020/wordml/sdtdatahash" xmlns:w16se="http://schemas.microsoft.com/office/word/2015/wordml/symex" xmlns:sl="http://schemas.openxmlformats.org/schemaLibrary/2006/main" mc:Ignorable="w14 w15 w16se w16cid w16 w16cex w16sdtdh w16du">
   <w:view w:val="normal"/>
   <w:defaultTabStop w:val="708"/>
   <w:hyphenationZone w:val="425"/>
@@ -6551,14 +6547,14 @@
     <w:rsid w:val="00007724"/>
     <w:rsid w:val="003A4514"/>
     <w:rsid w:val="003F13A9"/>
-    <w:rsid w:val="004D724E"/>
+    <w:rsid w:val="00413E5A"/>
     <w:rsid w:val="00590755"/>
     <w:rsid w:val="00711621"/>
     <w:rsid w:val="008C3C4A"/>
     <w:rsid w:val="009C212A"/>
-    <w:rsid w:val="009D08DF"/>
     <w:rsid w:val="00BC2E03"/>
     <w:rsid w:val="00E127E5"/>
+    <w:rsid w:val="00F70719"/>
   </w:rsids>
   <m:mathPr>
     <m:mathFont m:val="Cambria Math"/>
@@ -6573,7 +6569,7 @@
     <m:intLim m:val="subSup"/>
     <m:naryLim m:val="undOvr"/>
   </m:mathPr>
-  <w:themeFontLang w:val="es-ES" w:eastAsia="ja-JP"/>
+  <w:themeFontLang w:val="es-ES"/>
   <w:clrSchemeMapping w:bg1="light1" w:t1="dark1" w:bg2="light2" w:t2="dark2" w:accent1="accent1" w:accent2="accent2" w:accent3="accent3" w:accent4="accent4" w:accent5="accent5" w:accent6="accent6" w:hyperlink="hyperlink" w:followedHyperlink="followedHyperlink"/>
   <w:decimalSymbol w:val=","/>
   <w:listSeparator w:val=";"/>
@@ -6582,7 +6578,7 @@
 </file>
 
 <file path=word/glossary/styles.xml><?xml version="1.0" encoding="utf-8"?>
-<w:styles xmlns:mc="http://schemas.openxmlformats.org/markup-compatibility/2006" xmlns:r="http://schemas.openxmlformats.org/officeDocument/2006/relationships" xmlns:w="http://schemas.openxmlformats.org/wordprocessingml/2006/main" xmlns:w14="http://schemas.microsoft.com/office/word/2010/wordml" xmlns:w15="http://schemas.microsoft.com/office/word/2012/wordml" xmlns:w16cex="http://schemas.microsoft.com/office/word/2018/wordml/cex" xmlns:w16cid="http://schemas.microsoft.com/office/word/2016/wordml/cid" xmlns:w16="http://schemas.microsoft.com/office/word/2018/wordml" xmlns:w16sdtdh="http://schemas.microsoft.com/office/word/2020/wordml/sdtdatahash" xmlns:w16se="http://schemas.microsoft.com/office/word/2015/wordml/symex" mc:Ignorable="w14 w15 w16se w16cid w16 w16cex w16sdtdh">
+<w:styles xmlns:mc="http://schemas.openxmlformats.org/markup-compatibility/2006" xmlns:r="http://schemas.openxmlformats.org/officeDocument/2006/relationships" xmlns:w="http://schemas.openxmlformats.org/wordprocessingml/2006/main" xmlns:w14="http://schemas.microsoft.com/office/word/2010/wordml" xmlns:w15="http://schemas.microsoft.com/office/word/2012/wordml" xmlns:w16cex="http://schemas.microsoft.com/office/word/2018/wordml/cex" xmlns:w16cid="http://schemas.microsoft.com/office/word/2016/wordml/cid" xmlns:w16="http://schemas.microsoft.com/office/word/2018/wordml" xmlns:w16du="http://schemas.microsoft.com/office/word/2023/wordml/word16du" xmlns:w16sdtdh="http://schemas.microsoft.com/office/word/2020/wordml/sdtdatahash" xmlns:w16se="http://schemas.microsoft.com/office/word/2015/wordml/symex" mc:Ignorable="w14 w15 w16se w16cid w16 w16cex w16sdtdh w16du">
   <w:docDefaults>
     <w:rPrDefault>
       <w:rPr>
@@ -7147,7 +7143,7 @@
 </file>
 
 <file path=word/glossary/webSettings.xml><?xml version="1.0" encoding="utf-8"?>
-<w:webSettings xmlns:mc="http://schemas.openxmlformats.org/markup-compatibility/2006" xmlns:r="http://schemas.openxmlformats.org/officeDocument/2006/relationships" xmlns:w="http://schemas.openxmlformats.org/wordprocessingml/2006/main" xmlns:w14="http://schemas.microsoft.com/office/word/2010/wordml" xmlns:w15="http://schemas.microsoft.com/office/word/2012/wordml" xmlns:w16cex="http://schemas.microsoft.com/office/word/2018/wordml/cex" xmlns:w16cid="http://schemas.microsoft.com/office/word/2016/wordml/cid" xmlns:w16="http://schemas.microsoft.com/office/word/2018/wordml" xmlns:w16sdtdh="http://schemas.microsoft.com/office/word/2020/wordml/sdtdatahash" xmlns:w16se="http://schemas.microsoft.com/office/word/2015/wordml/symex" mc:Ignorable="w14 w15 w16se w16cid w16 w16cex w16sdtdh">
+<w:webSettings xmlns:mc="http://schemas.openxmlformats.org/markup-compatibility/2006" xmlns:r="http://schemas.openxmlformats.org/officeDocument/2006/relationships" xmlns:w="http://schemas.openxmlformats.org/wordprocessingml/2006/main" xmlns:w14="http://schemas.microsoft.com/office/word/2010/wordml" xmlns:w15="http://schemas.microsoft.com/office/word/2012/wordml" xmlns:w16cex="http://schemas.microsoft.com/office/word/2018/wordml/cex" xmlns:w16cid="http://schemas.microsoft.com/office/word/2016/wordml/cid" xmlns:w16="http://schemas.microsoft.com/office/word/2018/wordml" xmlns:w16du="http://schemas.microsoft.com/office/word/2023/wordml/word16du" xmlns:w16sdtdh="http://schemas.microsoft.com/office/word/2020/wordml/sdtdatahash" xmlns:w16se="http://schemas.microsoft.com/office/word/2015/wordml/symex" mc:Ignorable="w14 w15 w16se w16cid w16 w16cex w16sdtdh w16du">
   <w:optimizeForBrowser/>
   <w:allowPNG/>
 </w:webSettings>

</xml_diff>